<commit_message>
House keeping stuffs and PDF
</commit_message>
<xml_diff>
--- a/Report/As Is/Report [ch1 - 3 (partial)].docx
+++ b/Report/As Is/Report [ch1 - 3 (partial)].docx
@@ -5,8 +5,206 @@
     <w:p>
       <w:pPr>
         <w:pStyle w:val="Heading1"/>
-      </w:pPr>
-      <w:r>
+        <w:jc w:val="center"/>
+      </w:pPr>
+      <w:r>
+        <w:t>STUDENT PERFORMANCE MONITORING SYSTEM</w:t>
+      </w:r>
+    </w:p>
+    <w:p>
+      <w:pPr>
+        <w:pStyle w:val="Heading1"/>
+        <w:jc w:val="center"/>
+      </w:pPr>
+    </w:p>
+    <w:p>
+      <w:pPr>
+        <w:pStyle w:val="Heading2"/>
+        <w:jc w:val="center"/>
+      </w:pPr>
+      <w:r>
+        <w:t>CSE303: DATABASE MANAGEMENT</w:t>
+      </w:r>
+    </w:p>
+    <w:p>
+      <w:pPr>
+        <w:pStyle w:val="Heading2"/>
+        <w:jc w:val="center"/>
+      </w:pPr>
+      <w:r>
+        <w:t>SYSTEM</w:t>
+      </w:r>
+    </w:p>
+    <w:p>
+      <w:pPr>
+        <w:pStyle w:val="Heading2"/>
+        <w:jc w:val="center"/>
+      </w:pPr>
+    </w:p>
+    <w:p>
+      <w:pPr>
+        <w:pStyle w:val="Heading3"/>
+        <w:jc w:val="center"/>
+      </w:pPr>
+      <w:r>
+        <w:t>REPORT 2</w:t>
+      </w:r>
+    </w:p>
+    <w:p>
+      <w:pPr>
+        <w:pStyle w:val="Heading3"/>
+        <w:jc w:val="center"/>
+      </w:pPr>
+      <w:r>
+        <w:t>GROUP 3</w:t>
+      </w:r>
+    </w:p>
+    <w:p>
+      <w:pPr>
+        <w:pStyle w:val="Heading3"/>
+        <w:jc w:val="center"/>
+      </w:pPr>
+    </w:p>
+    <w:p>
+      <w:pPr>
+        <w:jc w:val="center"/>
+        <w:rPr>
+          <w:rStyle w:val="y4ihn"/>
+        </w:rPr>
+      </w:pPr>
+      <w:r>
+        <w:rPr>
+          <w:rStyle w:val="y4ihn"/>
+        </w:rPr>
+        <w:t xml:space="preserve">SHANAZ RAZIA FIDDA: </w:t>
+      </w:r>
+      <w:r>
+        <w:rPr>
+          <w:rStyle w:val="y4ihn"/>
+        </w:rPr>
+        <w:t>1731389</w:t>
+      </w:r>
+    </w:p>
+    <w:p>
+      <w:pPr>
+        <w:jc w:val="center"/>
+        <w:rPr>
+          <w:rStyle w:val="y4ihn"/>
+        </w:rPr>
+      </w:pPr>
+      <w:r>
+        <w:rPr>
+          <w:rStyle w:val="y4ihn"/>
+        </w:rPr>
+        <w:t xml:space="preserve">MD. TAREK AZIZ: </w:t>
+      </w:r>
+      <w:r>
+        <w:rPr>
+          <w:rStyle w:val="y4ihn"/>
+        </w:rPr>
+        <w:t>1730050</w:t>
+      </w:r>
+    </w:p>
+    <w:p>
+      <w:pPr>
+        <w:jc w:val="center"/>
+        <w:rPr>
+          <w:rStyle w:val="y4ihn"/>
+        </w:rPr>
+      </w:pPr>
+      <w:r>
+        <w:rPr>
+          <w:rStyle w:val="y4ihn"/>
+        </w:rPr>
+        <w:t xml:space="preserve">MD. ZAHIDUL ISLAM: </w:t>
+      </w:r>
+      <w:r>
+        <w:rPr>
+          <w:rStyle w:val="y4ihn"/>
+        </w:rPr>
+        <w:t>1721883</w:t>
+      </w:r>
+    </w:p>
+    <w:p>
+      <w:pPr>
+        <w:jc w:val="center"/>
+        <w:rPr>
+          <w:rStyle w:val="y4ihn"/>
+        </w:rPr>
+      </w:pPr>
+      <w:r>
+        <w:rPr>
+          <w:rStyle w:val="y4ihn"/>
+        </w:rPr>
+        <w:t xml:space="preserve">TOUFIQ AHMED NILOY: </w:t>
+      </w:r>
+      <w:r>
+        <w:rPr>
+          <w:rStyle w:val="y4ihn"/>
+        </w:rPr>
+        <w:t>1631281</w:t>
+      </w:r>
+    </w:p>
+    <w:p>
+      <w:pPr>
+        <w:jc w:val="center"/>
+        <w:rPr>
+          <w:rStyle w:val="y4ihn"/>
+        </w:rPr>
+      </w:pPr>
+      <w:r>
+        <w:rPr>
+          <w:rStyle w:val="y4ihn"/>
+        </w:rPr>
+        <w:t xml:space="preserve">BM FAHIM ABRAR: </w:t>
+      </w:r>
+      <w:r>
+        <w:rPr>
+          <w:rStyle w:val="y4ihn"/>
+        </w:rPr>
+        <w:t>1630263</w:t>
+      </w:r>
+    </w:p>
+    <w:p>
+      <w:pPr>
+        <w:jc w:val="center"/>
+        <w:rPr>
+          <w:rStyle w:val="y4ihn"/>
+        </w:rPr>
+      </w:pPr>
+      <w:r>
+        <w:rPr>
+          <w:rStyle w:val="y4ihn"/>
+        </w:rPr>
+        <w:t xml:space="preserve">SHAHNEWAZ MUHAMMAD RAJIT: </w:t>
+      </w:r>
+      <w:r>
+        <w:rPr>
+          <w:rStyle w:val="y4ihn"/>
+        </w:rPr>
+        <w:t>1630736</w:t>
+      </w:r>
+    </w:p>
+    <w:p>
+      <w:pPr>
+        <w:jc w:val="center"/>
+      </w:pPr>
+      <w:r>
+        <w:rPr>
+          <w:rStyle w:val="y4ihn"/>
+        </w:rPr>
+        <w:t>MAHFUZUR RAHMAN: 1811077</w:t>
+      </w:r>
+      <w:r>
+        <w:br w:type="page"/>
+      </w:r>
+    </w:p>
+    <w:p>
+      <w:pPr>
+        <w:pStyle w:val="Heading1"/>
+      </w:pPr>
+      <w:r>
+        <w:lastRenderedPageBreak/>
         <w:t>CONTENT</w:t>
       </w:r>
     </w:p>
@@ -8388,7 +8586,7 @@
                     <a:blip r:embed="rId12">
                       <a:extLst>
                         <a:ext uri="{28A0092B-C50C-407E-A947-70E740481C1C}">
-                          <a14:useLocalDpi xmlns="" xmlns:wpc="http://schemas.microsoft.com/office/word/2010/wordprocessingCanvas" xmlns:cx="http://schemas.microsoft.com/office/drawing/2014/chartex" xmlns:cx1="http://schemas.microsoft.com/office/drawing/2015/9/8/chartex" xmlns:cx2="http://schemas.microsoft.com/office/drawing/2015/10/21/chartex" xmlns:cx3="http://schemas.microsoft.com/office/drawing/2016/5/9/chartex" xmlns:cx4="http://schemas.microsoft.com/office/drawing/2016/5/10/chartex" xmlns:cx5="http://schemas.microsoft.com/office/drawing/2016/5/11/chartex" xmlns:cx6="http://schemas.microsoft.com/office/drawing/2016/5/12/chartex" xmlns:cx7="http://schemas.microsoft.com/office/drawing/2016/5/13/chartex" xmlns:cx8="http://schemas.microsoft.com/office/drawing/2016/5/14/chartex" xmlns:mc="http://schemas.openxmlformats.org/markup-compatibility/2006" xmlns:aink="http://schemas.microsoft.com/office/drawing/2016/ink" xmlns:am3d="http://schemas.microsoft.com/office/drawing/2017/model3d" xmlns:o="urn:schemas-microsoft-com:office:office" xmlns:v="urn:schemas-microsoft-com:vml" xmlns:wp14="http://schemas.microsoft.com/office/word/2010/wordprocessingDrawing" xmlns:w10="urn:schemas-microsoft-com:office:word" xmlns:w="http://schemas.openxmlformats.org/wordprocessingml/2006/main" xmlns:w14="http://schemas.microsoft.com/office/word/2010/wordml" xmlns:w15="http://schemas.microsoft.com/office/word/2012/wordml" xmlns:w16cex="http://schemas.microsoft.com/office/word/2018/wordml/cex" xmlns:w16cid="http://schemas.microsoft.com/office/word/2016/wordml/cid" xmlns:w16="http://schemas.microsoft.com/office/word/2018/wordml" xmlns:w16se="http://schemas.microsoft.com/office/word/2015/wordml/symex" xmlns:wpg="http://schemas.microsoft.com/office/word/2010/wordprocessingGroup" xmlns:wpi="http://schemas.microsoft.com/office/word/2010/wordprocessingInk" xmlns:wps="http://schemas.microsoft.com/office/word/2010/wordprocessingShape" xmlns:a14="http://schemas.microsoft.com/office/drawing/2010/main" val="0"/>
+                          <a14:useLocalDpi xmlns:a14="http://schemas.microsoft.com/office/drawing/2010/main" xmlns:wps="http://schemas.microsoft.com/office/word/2010/wordprocessingShape" xmlns:wpi="http://schemas.microsoft.com/office/word/2010/wordprocessingInk" xmlns:wpg="http://schemas.microsoft.com/office/word/2010/wordprocessingGroup" xmlns:w16se="http://schemas.microsoft.com/office/word/2015/wordml/symex" xmlns:w16="http://schemas.microsoft.com/office/word/2018/wordml" xmlns:w16cid="http://schemas.microsoft.com/office/word/2016/wordml/cid" xmlns:w16cex="http://schemas.microsoft.com/office/word/2018/wordml/cex" xmlns:w15="http://schemas.microsoft.com/office/word/2012/wordml" xmlns:w14="http://schemas.microsoft.com/office/word/2010/wordml" xmlns:w="http://schemas.openxmlformats.org/wordprocessingml/2006/main" xmlns:w10="urn:schemas-microsoft-com:office:word" xmlns:wp14="http://schemas.microsoft.com/office/word/2010/wordprocessingDrawing" xmlns:v="urn:schemas-microsoft-com:vml" xmlns:o="urn:schemas-microsoft-com:office:office" xmlns:am3d="http://schemas.microsoft.com/office/drawing/2017/model3d" xmlns:aink="http://schemas.microsoft.com/office/drawing/2016/ink" xmlns:mc="http://schemas.openxmlformats.org/markup-compatibility/2006" xmlns:cx8="http://schemas.microsoft.com/office/drawing/2016/5/14/chartex" xmlns:cx7="http://schemas.microsoft.com/office/drawing/2016/5/13/chartex" xmlns:cx6="http://schemas.microsoft.com/office/drawing/2016/5/12/chartex" xmlns:cx5="http://schemas.microsoft.com/office/drawing/2016/5/11/chartex" xmlns:cx4="http://schemas.microsoft.com/office/drawing/2016/5/10/chartex" xmlns:cx3="http://schemas.microsoft.com/office/drawing/2016/5/9/chartex" xmlns:cx2="http://schemas.microsoft.com/office/drawing/2015/10/21/chartex" xmlns:cx1="http://schemas.microsoft.com/office/drawing/2015/9/8/chartex" xmlns:cx="http://schemas.microsoft.com/office/drawing/2014/chartex" xmlns:wpc="http://schemas.microsoft.com/office/word/2010/wordprocessingCanvas" xmlns="" val="0"/>
                         </a:ext>
                       </a:extLst>
                     </a:blip>
@@ -8484,7 +8682,7 @@
                     <a:blip r:embed="rId13">
                       <a:extLst>
                         <a:ext uri="{28A0092B-C50C-407E-A947-70E740481C1C}">
-                          <a14:useLocalDpi xmlns="" xmlns:wpc="http://schemas.microsoft.com/office/word/2010/wordprocessingCanvas" xmlns:cx="http://schemas.microsoft.com/office/drawing/2014/chartex" xmlns:cx1="http://schemas.microsoft.com/office/drawing/2015/9/8/chartex" xmlns:cx2="http://schemas.microsoft.com/office/drawing/2015/10/21/chartex" xmlns:cx3="http://schemas.microsoft.com/office/drawing/2016/5/9/chartex" xmlns:cx4="http://schemas.microsoft.com/office/drawing/2016/5/10/chartex" xmlns:cx5="http://schemas.microsoft.com/office/drawing/2016/5/11/chartex" xmlns:cx6="http://schemas.microsoft.com/office/drawing/2016/5/12/chartex" xmlns:cx7="http://schemas.microsoft.com/office/drawing/2016/5/13/chartex" xmlns:cx8="http://schemas.microsoft.com/office/drawing/2016/5/14/chartex" xmlns:mc="http://schemas.openxmlformats.org/markup-compatibility/2006" xmlns:aink="http://schemas.microsoft.com/office/drawing/2016/ink" xmlns:am3d="http://schemas.microsoft.com/office/drawing/2017/model3d" xmlns:o="urn:schemas-microsoft-com:office:office" xmlns:v="urn:schemas-microsoft-com:vml" xmlns:wp14="http://schemas.microsoft.com/office/word/2010/wordprocessingDrawing" xmlns:w10="urn:schemas-microsoft-com:office:word" xmlns:w="http://schemas.openxmlformats.org/wordprocessingml/2006/main" xmlns:w14="http://schemas.microsoft.com/office/word/2010/wordml" xmlns:w15="http://schemas.microsoft.com/office/word/2012/wordml" xmlns:w16cex="http://schemas.microsoft.com/office/word/2018/wordml/cex" xmlns:w16cid="http://schemas.microsoft.com/office/word/2016/wordml/cid" xmlns:w16="http://schemas.microsoft.com/office/word/2018/wordml" xmlns:w16se="http://schemas.microsoft.com/office/word/2015/wordml/symex" xmlns:wpg="http://schemas.microsoft.com/office/word/2010/wordprocessingGroup" xmlns:wpi="http://schemas.microsoft.com/office/word/2010/wordprocessingInk" xmlns:wps="http://schemas.microsoft.com/office/word/2010/wordprocessingShape" xmlns:a14="http://schemas.microsoft.com/office/drawing/2010/main" val="0"/>
+                          <a14:useLocalDpi xmlns:a14="http://schemas.microsoft.com/office/drawing/2010/main" xmlns:wps="http://schemas.microsoft.com/office/word/2010/wordprocessingShape" xmlns:wpi="http://schemas.microsoft.com/office/word/2010/wordprocessingInk" xmlns:wpg="http://schemas.microsoft.com/office/word/2010/wordprocessingGroup" xmlns:w16se="http://schemas.microsoft.com/office/word/2015/wordml/symex" xmlns:w16="http://schemas.microsoft.com/office/word/2018/wordml" xmlns:w16cid="http://schemas.microsoft.com/office/word/2016/wordml/cid" xmlns:w16cex="http://schemas.microsoft.com/office/word/2018/wordml/cex" xmlns:w15="http://schemas.microsoft.com/office/word/2012/wordml" xmlns:w14="http://schemas.microsoft.com/office/word/2010/wordml" xmlns:w="http://schemas.openxmlformats.org/wordprocessingml/2006/main" xmlns:w10="urn:schemas-microsoft-com:office:word" xmlns:wp14="http://schemas.microsoft.com/office/word/2010/wordprocessingDrawing" xmlns:v="urn:schemas-microsoft-com:vml" xmlns:o="urn:schemas-microsoft-com:office:office" xmlns:am3d="http://schemas.microsoft.com/office/drawing/2017/model3d" xmlns:aink="http://schemas.microsoft.com/office/drawing/2016/ink" xmlns:mc="http://schemas.openxmlformats.org/markup-compatibility/2006" xmlns:cx8="http://schemas.microsoft.com/office/drawing/2016/5/14/chartex" xmlns:cx7="http://schemas.microsoft.com/office/drawing/2016/5/13/chartex" xmlns:cx6="http://schemas.microsoft.com/office/drawing/2016/5/12/chartex" xmlns:cx5="http://schemas.microsoft.com/office/drawing/2016/5/11/chartex" xmlns:cx4="http://schemas.microsoft.com/office/drawing/2016/5/10/chartex" xmlns:cx3="http://schemas.microsoft.com/office/drawing/2016/5/9/chartex" xmlns:cx2="http://schemas.microsoft.com/office/drawing/2015/10/21/chartex" xmlns:cx1="http://schemas.microsoft.com/office/drawing/2015/9/8/chartex" xmlns:cx="http://schemas.microsoft.com/office/drawing/2014/chartex" xmlns:wpc="http://schemas.microsoft.com/office/word/2010/wordprocessingCanvas" xmlns="" val="0"/>
                         </a:ext>
                       </a:extLst>
                     </a:blip>
@@ -8562,7 +8760,7 @@
                     <a:blip r:embed="rId14" cstate="print">
                       <a:extLst>
                         <a:ext uri="{28A0092B-C50C-407E-A947-70E740481C1C}">
-                          <a14:useLocalDpi xmlns="" xmlns:wpc="http://schemas.microsoft.com/office/word/2010/wordprocessingCanvas" xmlns:cx="http://schemas.microsoft.com/office/drawing/2014/chartex" xmlns:cx1="http://schemas.microsoft.com/office/drawing/2015/9/8/chartex" xmlns:cx2="http://schemas.microsoft.com/office/drawing/2015/10/21/chartex" xmlns:cx3="http://schemas.microsoft.com/office/drawing/2016/5/9/chartex" xmlns:cx4="http://schemas.microsoft.com/office/drawing/2016/5/10/chartex" xmlns:cx5="http://schemas.microsoft.com/office/drawing/2016/5/11/chartex" xmlns:cx6="http://schemas.microsoft.com/office/drawing/2016/5/12/chartex" xmlns:cx7="http://schemas.microsoft.com/office/drawing/2016/5/13/chartex" xmlns:cx8="http://schemas.microsoft.com/office/drawing/2016/5/14/chartex" xmlns:mc="http://schemas.openxmlformats.org/markup-compatibility/2006" xmlns:aink="http://schemas.microsoft.com/office/drawing/2016/ink" xmlns:am3d="http://schemas.microsoft.com/office/drawing/2017/model3d" xmlns:o="urn:schemas-microsoft-com:office:office" xmlns:v="urn:schemas-microsoft-com:vml" xmlns:wp14="http://schemas.microsoft.com/office/word/2010/wordprocessingDrawing" xmlns:w10="urn:schemas-microsoft-com:office:word" xmlns:w="http://schemas.openxmlformats.org/wordprocessingml/2006/main" xmlns:w14="http://schemas.microsoft.com/office/word/2010/wordml" xmlns:w15="http://schemas.microsoft.com/office/word/2012/wordml" xmlns:w16cex="http://schemas.microsoft.com/office/word/2018/wordml/cex" xmlns:w16cid="http://schemas.microsoft.com/office/word/2016/wordml/cid" xmlns:w16="http://schemas.microsoft.com/office/word/2018/wordml" xmlns:w16se="http://schemas.microsoft.com/office/word/2015/wordml/symex" xmlns:wpg="http://schemas.microsoft.com/office/word/2010/wordprocessingGroup" xmlns:wpi="http://schemas.microsoft.com/office/word/2010/wordprocessingInk" xmlns:wps="http://schemas.microsoft.com/office/word/2010/wordprocessingShape" xmlns:a14="http://schemas.microsoft.com/office/drawing/2010/main" val="0"/>
+                          <a14:useLocalDpi xmlns:a14="http://schemas.microsoft.com/office/drawing/2010/main" xmlns:wps="http://schemas.microsoft.com/office/word/2010/wordprocessingShape" xmlns:wpi="http://schemas.microsoft.com/office/word/2010/wordprocessingInk" xmlns:wpg="http://schemas.microsoft.com/office/word/2010/wordprocessingGroup" xmlns:w16se="http://schemas.microsoft.com/office/word/2015/wordml/symex" xmlns:w16="http://schemas.microsoft.com/office/word/2018/wordml" xmlns:w16cid="http://schemas.microsoft.com/office/word/2016/wordml/cid" xmlns:w16cex="http://schemas.microsoft.com/office/word/2018/wordml/cex" xmlns:w15="http://schemas.microsoft.com/office/word/2012/wordml" xmlns:w14="http://schemas.microsoft.com/office/word/2010/wordml" xmlns:w="http://schemas.openxmlformats.org/wordprocessingml/2006/main" xmlns:w10="urn:schemas-microsoft-com:office:word" xmlns:wp14="http://schemas.microsoft.com/office/word/2010/wordprocessingDrawing" xmlns:v="urn:schemas-microsoft-com:vml" xmlns:o="urn:schemas-microsoft-com:office:office" xmlns:am3d="http://schemas.microsoft.com/office/drawing/2017/model3d" xmlns:aink="http://schemas.microsoft.com/office/drawing/2016/ink" xmlns:mc="http://schemas.openxmlformats.org/markup-compatibility/2006" xmlns:cx8="http://schemas.microsoft.com/office/drawing/2016/5/14/chartex" xmlns:cx7="http://schemas.microsoft.com/office/drawing/2016/5/13/chartex" xmlns:cx6="http://schemas.microsoft.com/office/drawing/2016/5/12/chartex" xmlns:cx5="http://schemas.microsoft.com/office/drawing/2016/5/11/chartex" xmlns:cx4="http://schemas.microsoft.com/office/drawing/2016/5/10/chartex" xmlns:cx3="http://schemas.microsoft.com/office/drawing/2016/5/9/chartex" xmlns:cx2="http://schemas.microsoft.com/office/drawing/2015/10/21/chartex" xmlns:cx1="http://schemas.microsoft.com/office/drawing/2015/9/8/chartex" xmlns:cx="http://schemas.microsoft.com/office/drawing/2014/chartex" xmlns:wpc="http://schemas.microsoft.com/office/word/2010/wordprocessingCanvas" xmlns="" val="0"/>
                         </a:ext>
                       </a:extLst>
                     </a:blip>
@@ -8660,7 +8858,7 @@
                     <a:blip r:embed="rId15">
                       <a:extLst>
                         <a:ext uri="{28A0092B-C50C-407E-A947-70E740481C1C}">
-                          <a14:useLocalDpi xmlns="" xmlns:wpc="http://schemas.microsoft.com/office/word/2010/wordprocessingCanvas" xmlns:cx="http://schemas.microsoft.com/office/drawing/2014/chartex" xmlns:cx1="http://schemas.microsoft.com/office/drawing/2015/9/8/chartex" xmlns:cx2="http://schemas.microsoft.com/office/drawing/2015/10/21/chartex" xmlns:cx3="http://schemas.microsoft.com/office/drawing/2016/5/9/chartex" xmlns:cx4="http://schemas.microsoft.com/office/drawing/2016/5/10/chartex" xmlns:cx5="http://schemas.microsoft.com/office/drawing/2016/5/11/chartex" xmlns:cx6="http://schemas.microsoft.com/office/drawing/2016/5/12/chartex" xmlns:cx7="http://schemas.microsoft.com/office/drawing/2016/5/13/chartex" xmlns:cx8="http://schemas.microsoft.com/office/drawing/2016/5/14/chartex" xmlns:mc="http://schemas.openxmlformats.org/markup-compatibility/2006" xmlns:aink="http://schemas.microsoft.com/office/drawing/2016/ink" xmlns:am3d="http://schemas.microsoft.com/office/drawing/2017/model3d" xmlns:o="urn:schemas-microsoft-com:office:office" xmlns:v="urn:schemas-microsoft-com:vml" xmlns:wp14="http://schemas.microsoft.com/office/word/2010/wordprocessingDrawing" xmlns:w10="urn:schemas-microsoft-com:office:word" xmlns:w="http://schemas.openxmlformats.org/wordprocessingml/2006/main" xmlns:w14="http://schemas.microsoft.com/office/word/2010/wordml" xmlns:w15="http://schemas.microsoft.com/office/word/2012/wordml" xmlns:w16cex="http://schemas.microsoft.com/office/word/2018/wordml/cex" xmlns:w16cid="http://schemas.microsoft.com/office/word/2016/wordml/cid" xmlns:w16="http://schemas.microsoft.com/office/word/2018/wordml" xmlns:w16se="http://schemas.microsoft.com/office/word/2015/wordml/symex" xmlns:wpg="http://schemas.microsoft.com/office/word/2010/wordprocessingGroup" xmlns:wpi="http://schemas.microsoft.com/office/word/2010/wordprocessingInk" xmlns:wps="http://schemas.microsoft.com/office/word/2010/wordprocessingShape" xmlns:a14="http://schemas.microsoft.com/office/drawing/2010/main" val="0"/>
+                          <a14:useLocalDpi xmlns:a14="http://schemas.microsoft.com/office/drawing/2010/main" xmlns:wps="http://schemas.microsoft.com/office/word/2010/wordprocessingShape" xmlns:wpi="http://schemas.microsoft.com/office/word/2010/wordprocessingInk" xmlns:wpg="http://schemas.microsoft.com/office/word/2010/wordprocessingGroup" xmlns:w16se="http://schemas.microsoft.com/office/word/2015/wordml/symex" xmlns:w16="http://schemas.microsoft.com/office/word/2018/wordml" xmlns:w16cid="http://schemas.microsoft.com/office/word/2016/wordml/cid" xmlns:w16cex="http://schemas.microsoft.com/office/word/2018/wordml/cex" xmlns:w15="http://schemas.microsoft.com/office/word/2012/wordml" xmlns:w14="http://schemas.microsoft.com/office/word/2010/wordml" xmlns:w="http://schemas.openxmlformats.org/wordprocessingml/2006/main" xmlns:w10="urn:schemas-microsoft-com:office:word" xmlns:wp14="http://schemas.microsoft.com/office/word/2010/wordprocessingDrawing" xmlns:v="urn:schemas-microsoft-com:vml" xmlns:o="urn:schemas-microsoft-com:office:office" xmlns:am3d="http://schemas.microsoft.com/office/drawing/2017/model3d" xmlns:aink="http://schemas.microsoft.com/office/drawing/2016/ink" xmlns:mc="http://schemas.openxmlformats.org/markup-compatibility/2006" xmlns:cx8="http://schemas.microsoft.com/office/drawing/2016/5/14/chartex" xmlns:cx7="http://schemas.microsoft.com/office/drawing/2016/5/13/chartex" xmlns:cx6="http://schemas.microsoft.com/office/drawing/2016/5/12/chartex" xmlns:cx5="http://schemas.microsoft.com/office/drawing/2016/5/11/chartex" xmlns:cx4="http://schemas.microsoft.com/office/drawing/2016/5/10/chartex" xmlns:cx3="http://schemas.microsoft.com/office/drawing/2016/5/9/chartex" xmlns:cx2="http://schemas.microsoft.com/office/drawing/2015/10/21/chartex" xmlns:cx1="http://schemas.microsoft.com/office/drawing/2015/9/8/chartex" xmlns:cx="http://schemas.microsoft.com/office/drawing/2014/chartex" xmlns:wpc="http://schemas.microsoft.com/office/word/2010/wordprocessingCanvas" xmlns="" val="0"/>
                         </a:ext>
                       </a:extLst>
                     </a:blip>
@@ -8718,7 +8916,7 @@
                     <a:blip r:embed="rId16">
                       <a:extLst>
                         <a:ext uri="{28A0092B-C50C-407E-A947-70E740481C1C}">
-                          <a14:useLocalDpi xmlns="" xmlns:wpc="http://schemas.microsoft.com/office/word/2010/wordprocessingCanvas" xmlns:cx="http://schemas.microsoft.com/office/drawing/2014/chartex" xmlns:cx1="http://schemas.microsoft.com/office/drawing/2015/9/8/chartex" xmlns:cx2="http://schemas.microsoft.com/office/drawing/2015/10/21/chartex" xmlns:cx3="http://schemas.microsoft.com/office/drawing/2016/5/9/chartex" xmlns:cx4="http://schemas.microsoft.com/office/drawing/2016/5/10/chartex" xmlns:cx5="http://schemas.microsoft.com/office/drawing/2016/5/11/chartex" xmlns:cx6="http://schemas.microsoft.com/office/drawing/2016/5/12/chartex" xmlns:cx7="http://schemas.microsoft.com/office/drawing/2016/5/13/chartex" xmlns:cx8="http://schemas.microsoft.com/office/drawing/2016/5/14/chartex" xmlns:mc="http://schemas.openxmlformats.org/markup-compatibility/2006" xmlns:aink="http://schemas.microsoft.com/office/drawing/2016/ink" xmlns:am3d="http://schemas.microsoft.com/office/drawing/2017/model3d" xmlns:o="urn:schemas-microsoft-com:office:office" xmlns:v="urn:schemas-microsoft-com:vml" xmlns:wp14="http://schemas.microsoft.com/office/word/2010/wordprocessingDrawing" xmlns:w10="urn:schemas-microsoft-com:office:word" xmlns:w="http://schemas.openxmlformats.org/wordprocessingml/2006/main" xmlns:w14="http://schemas.microsoft.com/office/word/2010/wordml" xmlns:w15="http://schemas.microsoft.com/office/word/2012/wordml" xmlns:w16cex="http://schemas.microsoft.com/office/word/2018/wordml/cex" xmlns:w16cid="http://schemas.microsoft.com/office/word/2016/wordml/cid" xmlns:w16="http://schemas.microsoft.com/office/word/2018/wordml" xmlns:w16se="http://schemas.microsoft.com/office/word/2015/wordml/symex" xmlns:wpg="http://schemas.microsoft.com/office/word/2010/wordprocessingGroup" xmlns:wpi="http://schemas.microsoft.com/office/word/2010/wordprocessingInk" xmlns:wps="http://schemas.microsoft.com/office/word/2010/wordprocessingShape" xmlns:a14="http://schemas.microsoft.com/office/drawing/2010/main" val="0"/>
+                          <a14:useLocalDpi xmlns:a14="http://schemas.microsoft.com/office/drawing/2010/main" xmlns:wps="http://schemas.microsoft.com/office/word/2010/wordprocessingShape" xmlns:wpi="http://schemas.microsoft.com/office/word/2010/wordprocessingInk" xmlns:wpg="http://schemas.microsoft.com/office/word/2010/wordprocessingGroup" xmlns:w16se="http://schemas.microsoft.com/office/word/2015/wordml/symex" xmlns:w16="http://schemas.microsoft.com/office/word/2018/wordml" xmlns:w16cid="http://schemas.microsoft.com/office/word/2016/wordml/cid" xmlns:w16cex="http://schemas.microsoft.com/office/word/2018/wordml/cex" xmlns:w15="http://schemas.microsoft.com/office/word/2012/wordml" xmlns:w14="http://schemas.microsoft.com/office/word/2010/wordml" xmlns:w="http://schemas.openxmlformats.org/wordprocessingml/2006/main" xmlns:w10="urn:schemas-microsoft-com:office:word" xmlns:wp14="http://schemas.microsoft.com/office/word/2010/wordprocessingDrawing" xmlns:v="urn:schemas-microsoft-com:vml" xmlns:o="urn:schemas-microsoft-com:office:office" xmlns:am3d="http://schemas.microsoft.com/office/drawing/2017/model3d" xmlns:aink="http://schemas.microsoft.com/office/drawing/2016/ink" xmlns:mc="http://schemas.openxmlformats.org/markup-compatibility/2006" xmlns:cx8="http://schemas.microsoft.com/office/drawing/2016/5/14/chartex" xmlns:cx7="http://schemas.microsoft.com/office/drawing/2016/5/13/chartex" xmlns:cx6="http://schemas.microsoft.com/office/drawing/2016/5/12/chartex" xmlns:cx5="http://schemas.microsoft.com/office/drawing/2016/5/11/chartex" xmlns:cx4="http://schemas.microsoft.com/office/drawing/2016/5/10/chartex" xmlns:cx3="http://schemas.microsoft.com/office/drawing/2016/5/9/chartex" xmlns:cx2="http://schemas.microsoft.com/office/drawing/2015/10/21/chartex" xmlns:cx1="http://schemas.microsoft.com/office/drawing/2015/9/8/chartex" xmlns:cx="http://schemas.microsoft.com/office/drawing/2014/chartex" xmlns:wpc="http://schemas.microsoft.com/office/word/2010/wordprocessingCanvas" xmlns="" val="0"/>
                         </a:ext>
                       </a:extLst>
                     </a:blip>
@@ -8803,7 +9001,7 @@
                     <a:blip r:embed="rId17">
                       <a:extLst>
                         <a:ext uri="{28A0092B-C50C-407E-A947-70E740481C1C}">
-                          <a14:useLocalDpi xmlns="" xmlns:wpc="http://schemas.microsoft.com/office/word/2010/wordprocessingCanvas" xmlns:cx="http://schemas.microsoft.com/office/drawing/2014/chartex" xmlns:cx1="http://schemas.microsoft.com/office/drawing/2015/9/8/chartex" xmlns:cx2="http://schemas.microsoft.com/office/drawing/2015/10/21/chartex" xmlns:cx3="http://schemas.microsoft.com/office/drawing/2016/5/9/chartex" xmlns:cx4="http://schemas.microsoft.com/office/drawing/2016/5/10/chartex" xmlns:cx5="http://schemas.microsoft.com/office/drawing/2016/5/11/chartex" xmlns:cx6="http://schemas.microsoft.com/office/drawing/2016/5/12/chartex" xmlns:cx7="http://schemas.microsoft.com/office/drawing/2016/5/13/chartex" xmlns:cx8="http://schemas.microsoft.com/office/drawing/2016/5/14/chartex" xmlns:mc="http://schemas.openxmlformats.org/markup-compatibility/2006" xmlns:aink="http://schemas.microsoft.com/office/drawing/2016/ink" xmlns:am3d="http://schemas.microsoft.com/office/drawing/2017/model3d" xmlns:o="urn:schemas-microsoft-com:office:office" xmlns:v="urn:schemas-microsoft-com:vml" xmlns:wp14="http://schemas.microsoft.com/office/word/2010/wordprocessingDrawing" xmlns:w10="urn:schemas-microsoft-com:office:word" xmlns:w="http://schemas.openxmlformats.org/wordprocessingml/2006/main" xmlns:w14="http://schemas.microsoft.com/office/word/2010/wordml" xmlns:w15="http://schemas.microsoft.com/office/word/2012/wordml" xmlns:w16cex="http://schemas.microsoft.com/office/word/2018/wordml/cex" xmlns:w16cid="http://schemas.microsoft.com/office/word/2016/wordml/cid" xmlns:w16="http://schemas.microsoft.com/office/word/2018/wordml" xmlns:w16se="http://schemas.microsoft.com/office/word/2015/wordml/symex" xmlns:wpg="http://schemas.microsoft.com/office/word/2010/wordprocessingGroup" xmlns:wpi="http://schemas.microsoft.com/office/word/2010/wordprocessingInk" xmlns:wps="http://schemas.microsoft.com/office/word/2010/wordprocessingShape" xmlns:a14="http://schemas.microsoft.com/office/drawing/2010/main" val="0"/>
+                          <a14:useLocalDpi xmlns:a14="http://schemas.microsoft.com/office/drawing/2010/main" xmlns:wps="http://schemas.microsoft.com/office/word/2010/wordprocessingShape" xmlns:wpi="http://schemas.microsoft.com/office/word/2010/wordprocessingInk" xmlns:wpg="http://schemas.microsoft.com/office/word/2010/wordprocessingGroup" xmlns:w16se="http://schemas.microsoft.com/office/word/2015/wordml/symex" xmlns:w16="http://schemas.microsoft.com/office/word/2018/wordml" xmlns:w16cid="http://schemas.microsoft.com/office/word/2016/wordml/cid" xmlns:w16cex="http://schemas.microsoft.com/office/word/2018/wordml/cex" xmlns:w15="http://schemas.microsoft.com/office/word/2012/wordml" xmlns:w14="http://schemas.microsoft.com/office/word/2010/wordml" xmlns:w="http://schemas.openxmlformats.org/wordprocessingml/2006/main" xmlns:w10="urn:schemas-microsoft-com:office:word" xmlns:wp14="http://schemas.microsoft.com/office/word/2010/wordprocessingDrawing" xmlns:v="urn:schemas-microsoft-com:vml" xmlns:o="urn:schemas-microsoft-com:office:office" xmlns:am3d="http://schemas.microsoft.com/office/drawing/2017/model3d" xmlns:aink="http://schemas.microsoft.com/office/drawing/2016/ink" xmlns:mc="http://schemas.openxmlformats.org/markup-compatibility/2006" xmlns:cx8="http://schemas.microsoft.com/office/drawing/2016/5/14/chartex" xmlns:cx7="http://schemas.microsoft.com/office/drawing/2016/5/13/chartex" xmlns:cx6="http://schemas.microsoft.com/office/drawing/2016/5/12/chartex" xmlns:cx5="http://schemas.microsoft.com/office/drawing/2016/5/11/chartex" xmlns:cx4="http://schemas.microsoft.com/office/drawing/2016/5/10/chartex" xmlns:cx3="http://schemas.microsoft.com/office/drawing/2016/5/9/chartex" xmlns:cx2="http://schemas.microsoft.com/office/drawing/2015/10/21/chartex" xmlns:cx1="http://schemas.microsoft.com/office/drawing/2015/9/8/chartex" xmlns:cx="http://schemas.microsoft.com/office/drawing/2014/chartex" xmlns:wpc="http://schemas.microsoft.com/office/word/2010/wordprocessingCanvas" xmlns="" val="0"/>
                         </a:ext>
                       </a:extLst>
                     </a:blip>
@@ -10286,6 +10484,11 @@
       <w:jc w:val="left"/>
     </w:pPr>
   </w:style>
+  <w:style w:type="character" w:customStyle="1" w:styleId="y4ihn">
+    <w:name w:val="y4ihn"/>
+    <w:basedOn w:val="DefaultParagraphFont"/>
+    <w:rsid w:val="00132F11"/>
+  </w:style>
 </w:styles>
 </file>
 
@@ -10544,7 +10747,7 @@
   <a:extraClrSchemeLst/>
   <a:extLst>
     <a:ext uri="{05A4C25C-085E-4340-85A3-A5531E510DB2}">
-      <thm15:themeFamily xmlns="" xmlns:thm15="http://schemas.microsoft.com/office/thememl/2012/main" name="Office Theme" id="{62F939B6-93AF-4DB8-9C6B-D6C7DFDC589F}" vid="{4A3C46E8-61CC-4603-A589-7422A47A8E4A}"/>
+      <thm15:themeFamily xmlns:thm15="http://schemas.microsoft.com/office/thememl/2012/main" xmlns="" name="Office Theme" id="{62F939B6-93AF-4DB8-9C6B-D6C7DFDC589F}" vid="{4A3C46E8-61CC-4603-A589-7422A47A8E4A}"/>
     </a:ext>
   </a:extLst>
 </a:theme>

</xml_diff>